<commit_message>
removed po pso peo and added backend for cd
</commit_message>
<xml_diff>
--- a/backend/extractor/sample.docx
+++ b/backend/extractor/sample.docx
@@ -261,6 +261,7 @@
           <w:sz w:val="34"/>
         </w:rPr>
       </w:pPr>
+      <w:proofErr w:type="gramStart"/>
       <w:r>
         <w:rPr>
           <w:b/>
@@ -282,6 +283,7 @@
         </w:rPr>
         <w:t>{{</w:t>
       </w:r>
+      <w:proofErr w:type="gramEnd"/>
       <w:r>
         <w:rPr>
           <w:sz w:val="36"/>
@@ -312,7 +314,15 @@
           <w:b/>
           <w:sz w:val="34"/>
         </w:rPr>
-        <w:t>Course Code:</w:t>
+        <w:t xml:space="preserve">Course </w:t>
+      </w:r>
+      <w:proofErr w:type="gramStart"/>
+      <w:r>
+        <w:rPr>
+          <w:b/>
+          <w:sz w:val="34"/>
+        </w:rPr>
+        <w:t>Code:</w:t>
       </w:r>
       <w:r>
         <w:rPr>
@@ -328,6 +338,8 @@
         </w:rPr>
         <w:t>{{</w:t>
       </w:r>
+      <w:proofErr w:type="spellStart"/>
+      <w:proofErr w:type="gramEnd"/>
       <w:r>
         <w:rPr>
           <w:sz w:val="36"/>
@@ -335,6 +347,7 @@
         </w:rPr>
         <w:t>course_code</w:t>
       </w:r>
+      <w:proofErr w:type="spellEnd"/>
       <w:r>
         <w:rPr>
           <w:sz w:val="36"/>
@@ -374,6 +387,7 @@
         </w:rPr>
         <w:t>{{</w:t>
       </w:r>
+      <w:proofErr w:type="spellStart"/>
       <w:r>
         <w:rPr>
           <w:sz w:val="36"/>
@@ -381,6 +395,7 @@
         </w:rPr>
         <w:t>course_name</w:t>
       </w:r>
+      <w:proofErr w:type="spellEnd"/>
       <w:r>
         <w:rPr>
           <w:sz w:val="36"/>
@@ -435,6 +450,7 @@
           <w:sz w:val="34"/>
         </w:rPr>
       </w:pPr>
+      <w:proofErr w:type="gramStart"/>
       <w:r>
         <w:rPr>
           <w:b/>
@@ -453,7 +469,15 @@
           <w:sz w:val="36"/>
           <w:szCs w:val="32"/>
         </w:rPr>
-        <w:t>{{Session}}</w:t>
+        <w:t>{{</w:t>
+      </w:r>
+      <w:proofErr w:type="gramEnd"/>
+      <w:r>
+        <w:rPr>
+          <w:sz w:val="36"/>
+          <w:szCs w:val="32"/>
+        </w:rPr>
+        <w:t>Session}}</w:t>
       </w:r>
     </w:p>
     <w:p>
@@ -1566,7 +1590,21 @@
               <w:rPr>
                 <w:sz w:val="24"/>
               </w:rPr>
-              <w:t>allocated; Readings, Activities, Teaching Strategy, and Module mapped to COs, Text Book(s), Reference Books, Other learning resources)</w:t>
+              <w:t xml:space="preserve">allocated; Readings, Activities, Teaching Strategy, and Module mapped to COs, </w:t>
+            </w:r>
+            <w:proofErr w:type="gramStart"/>
+            <w:r>
+              <w:rPr>
+                <w:sz w:val="24"/>
+              </w:rPr>
+              <w:t>Text Book</w:t>
+            </w:r>
+            <w:proofErr w:type="gramEnd"/>
+            <w:r>
+              <w:rPr>
+                <w:sz w:val="24"/>
+              </w:rPr>
+              <w:t>(s), Reference Books, Other learning resources)</w:t>
             </w:r>
           </w:p>
         </w:tc>
@@ -2009,6 +2047,7 @@
                 <w:sz w:val="24"/>
               </w:rPr>
             </w:pPr>
+            <w:proofErr w:type="gramStart"/>
             <w:r>
               <w:rPr>
                 <w:sz w:val="24"/>
@@ -2028,6 +2067,7 @@
               </w:rPr>
               <w:t>Semester</w:t>
             </w:r>
+            <w:proofErr w:type="gramEnd"/>
             <w:r>
               <w:rPr>
                 <w:spacing w:val="-2"/>
@@ -2428,7 +2468,21 @@
               <w:rPr>
                 <w:sz w:val="24"/>
               </w:rPr>
-              <w:t xml:space="preserve">to enhance the student learning and continuous improvement in teaching and learning </w:t>
+              <w:t xml:space="preserve">to enhance </w:t>
+            </w:r>
+            <w:proofErr w:type="gramStart"/>
+            <w:r>
+              <w:rPr>
+                <w:sz w:val="24"/>
+              </w:rPr>
+              <w:t>the student</w:t>
+            </w:r>
+            <w:proofErr w:type="gramEnd"/>
+            <w:r>
+              <w:rPr>
+                <w:sz w:val="24"/>
+              </w:rPr>
+              <w:t xml:space="preserve"> learning and continuous improvement in teaching and learning </w:t>
             </w:r>
             <w:r>
               <w:rPr>
@@ -2831,12 +2885,14 @@
                 <w:sz w:val="24"/>
               </w:rPr>
             </w:pPr>
+            <w:proofErr w:type="gramStart"/>
             <w:r>
               <w:rPr>
                 <w:sz w:val="24"/>
               </w:rPr>
               <w:t>Detail</w:t>
             </w:r>
+            <w:proofErr w:type="gramEnd"/>
             <w:r>
               <w:rPr>
                 <w:spacing w:val="-4"/>
@@ -4211,6 +4267,7 @@
         </w:rPr>
         <w:t xml:space="preserve"> </w:t>
       </w:r>
+      <w:proofErr w:type="gramStart"/>
       <w:r>
         <w:rPr>
           <w:b/>
@@ -4231,7 +4288,24 @@
           <w:spacing w:val="-2"/>
           <w:sz w:val="24"/>
         </w:rPr>
-        <w:t>{{course_code}}</w:t>
+        <w:t>{{</w:t>
+      </w:r>
+      <w:proofErr w:type="spellStart"/>
+      <w:proofErr w:type="gramEnd"/>
+      <w:r>
+        <w:rPr>
+          <w:spacing w:val="-2"/>
+          <w:sz w:val="24"/>
+        </w:rPr>
+        <w:t>course_code</w:t>
+      </w:r>
+      <w:proofErr w:type="spellEnd"/>
+      <w:r>
+        <w:rPr>
+          <w:spacing w:val="-2"/>
+          <w:sz w:val="24"/>
+        </w:rPr>
+        <w:t>}}</w:t>
       </w:r>
     </w:p>
     <w:p>
@@ -4265,6 +4339,7 @@
         </w:rPr>
         <w:t xml:space="preserve"> </w:t>
       </w:r>
+      <w:proofErr w:type="gramStart"/>
       <w:r>
         <w:rPr>
           <w:b/>
@@ -4285,7 +4360,24 @@
           <w:spacing w:val="-2"/>
           <w:sz w:val="24"/>
         </w:rPr>
-        <w:t>{{course_name}}</w:t>
+        <w:t>{{</w:t>
+      </w:r>
+      <w:proofErr w:type="spellStart"/>
+      <w:proofErr w:type="gramEnd"/>
+      <w:r>
+        <w:rPr>
+          <w:spacing w:val="-2"/>
+          <w:sz w:val="24"/>
+        </w:rPr>
+        <w:t>course_name</w:t>
+      </w:r>
+      <w:proofErr w:type="spellEnd"/>
+      <w:r>
+        <w:rPr>
+          <w:spacing w:val="-2"/>
+          <w:sz w:val="24"/>
+        </w:rPr>
+        <w:t>}}</w:t>
       </w:r>
     </w:p>
     <w:p>
@@ -4305,7 +4397,11 @@
         </w:rPr>
       </w:pPr>
       <w:r>
-        <w:t>Module/Semester:</w:t>
+        <w:t>Module/</w:t>
+      </w:r>
+      <w:proofErr w:type="gramStart"/>
+      <w:r>
+        <w:t>Semester:</w:t>
       </w:r>
       <w:r>
         <w:rPr>
@@ -4318,7 +4414,15 @@
           <w:b w:val="0"/>
           <w:spacing w:val="-5"/>
         </w:rPr>
-        <w:t>{{Module/Semester}}</w:t>
+        <w:t>{{</w:t>
+      </w:r>
+      <w:proofErr w:type="gramEnd"/>
+      <w:r>
+        <w:rPr>
+          <w:b w:val="0"/>
+          <w:spacing w:val="-5"/>
+        </w:rPr>
+        <w:t>Module/Semester}}</w:t>
       </w:r>
     </w:p>
     <w:p>
@@ -4342,6 +4446,7 @@
           <w:cols w:space="720"/>
         </w:sectPr>
       </w:pPr>
+      <w:proofErr w:type="gramStart"/>
       <w:r>
         <w:rPr>
           <w:b/>
@@ -4361,7 +4466,14 @@
         <w:rPr>
           <w:sz w:val="24"/>
         </w:rPr>
-        <w:t>{{Session}}</w:t>
+        <w:t>{{</w:t>
+      </w:r>
+      <w:proofErr w:type="gramEnd"/>
+      <w:r>
+        <w:rPr>
+          <w:sz w:val="24"/>
+        </w:rPr>
+        <w:t>Session}}</w:t>
       </w:r>
     </w:p>
     <w:p>
@@ -6452,7 +6564,15 @@
         <w:t xml:space="preserve"> </w:t>
       </w:r>
       <w:r>
-        <w:t>excellence in teaching and research with focus on experiential learning, innovation and entrepreneurship.</w:t>
+        <w:t xml:space="preserve">excellence in teaching and research with </w:t>
+      </w:r>
+      <w:proofErr w:type="gramStart"/>
+      <w:r>
+        <w:t>focus</w:t>
+      </w:r>
+      <w:proofErr w:type="gramEnd"/>
+      <w:r>
+        <w:t xml:space="preserve"> on experiential learning, innovation and entrepreneurship.</w:t>
       </w:r>
     </w:p>
     <w:p>
@@ -6871,6 +6991,549 @@
         </w:rPr>
         <w:t>Collaborating with industry, government, and other institutions to address complex societal challenges and promote sustainable development.</w:t>
       </w:r>
+    </w:p>
+    <w:p>
+      <w:pPr>
+        <w:pStyle w:val="Heading1"/>
+      </w:pPr>
+      <w:r>
+        <w:rPr>
+          <w:color w:val="1C84C4"/>
+        </w:rPr>
+        <w:lastRenderedPageBreak/>
+        <w:t>5. PEOs and POs &amp; PSOs of the Program</w:t>
+      </w:r>
+    </w:p>
+    <w:p/>
+    <w:p>
+      <w:pPr>
+        <w:ind w:left="1008"/>
+      </w:pPr>
+      <w:r>
+        <w:rPr>
+          <w:b/>
+          <w:sz w:val="24"/>
+        </w:rPr>
+        <w:t>Program Educational Objectives (PEO):</w:t>
+      </w:r>
+    </w:p>
+    <w:p>
+      <w:pPr>
+        <w:numPr>
+          <w:ilvl w:val="0"/>
+          <w:numId w:val="1"/>
+        </w:numPr>
+        <w:ind w:left="1728" w:right="720"/>
+      </w:pPr>
+      <w:r>
+        <w:t>PEO 1: Identify real-life problems and develop creative and innovative hardware/software-based solutions.</w:t>
+      </w:r>
+    </w:p>
+    <w:p>
+      <w:pPr>
+        <w:numPr>
+          <w:ilvl w:val="0"/>
+          <w:numId w:val="1"/>
+        </w:numPr>
+        <w:ind w:left="1728" w:right="720"/>
+      </w:pPr>
+      <w:r>
+        <w:t xml:space="preserve">PEO 2: Achieve professional development through self-learning to adapt to the technological changes in the </w:t>
+      </w:r>
+      <w:proofErr w:type="gramStart"/>
+      <w:r>
+        <w:t>ever changing</w:t>
+      </w:r>
+      <w:proofErr w:type="gramEnd"/>
+      <w:r>
+        <w:t xml:space="preserve"> field of computing.</w:t>
+      </w:r>
+    </w:p>
+    <w:p>
+      <w:pPr>
+        <w:numPr>
+          <w:ilvl w:val="0"/>
+          <w:numId w:val="1"/>
+        </w:numPr>
+        <w:ind w:left="1728" w:right="720"/>
+      </w:pPr>
+      <w:r>
+        <w:t>PEO 3: Engage in life-long learning of computer engineering technologies, critical thinking and continuous ingenuity and apply them in real-life applications.</w:t>
+      </w:r>
+    </w:p>
+    <w:p>
+      <w:pPr>
+        <w:numPr>
+          <w:ilvl w:val="0"/>
+          <w:numId w:val="1"/>
+        </w:numPr>
+        <w:ind w:left="1728" w:right="720"/>
+      </w:pPr>
+      <w:r>
+        <w:t xml:space="preserve">PEO 4: Accomplish leadership roles by imbibing ethics and professionalism with emphasis on sustainable development of </w:t>
+      </w:r>
+      <w:proofErr w:type="gramStart"/>
+      <w:r>
+        <w:t>the society</w:t>
+      </w:r>
+      <w:proofErr w:type="gramEnd"/>
+      <w:r>
+        <w:t>.</w:t>
+      </w:r>
+    </w:p>
+    <w:p/>
+    <w:p>
+      <w:pPr>
+        <w:ind w:left="1008"/>
+      </w:pPr>
+      <w:r>
+        <w:rPr>
+          <w:b/>
+          <w:sz w:val="24"/>
+        </w:rPr>
+        <w:t>Program Outcomes (PO):</w:t>
+      </w:r>
+    </w:p>
+    <w:p>
+      <w:pPr>
+        <w:numPr>
+          <w:ilvl w:val="0"/>
+          <w:numId w:val="1"/>
+        </w:numPr>
+        <w:ind w:left="1728" w:right="720"/>
+      </w:pPr>
+      <w:r>
+        <w:t>PO1: Apply the foundational concepts of mathematics, science and computer engineering to find novel solutions for complex real-life engineering problems.</w:t>
+      </w:r>
+    </w:p>
+    <w:p>
+      <w:pPr>
+        <w:numPr>
+          <w:ilvl w:val="0"/>
+          <w:numId w:val="1"/>
+        </w:numPr>
+        <w:ind w:left="1728" w:right="720"/>
+      </w:pPr>
+      <w:r>
+        <w:t>PO2: Identify, formulate, review literature and analyze complex computer engineering problems reaching substantiated conclusions and derive a coherent logic that can be implemented by computers.</w:t>
+      </w:r>
+    </w:p>
+    <w:p>
+      <w:pPr>
+        <w:numPr>
+          <w:ilvl w:val="0"/>
+          <w:numId w:val="1"/>
+        </w:numPr>
+        <w:ind w:left="1728" w:right="720"/>
+      </w:pPr>
+      <w:r>
+        <w:t>PO3: Design analytical and computational models for solving complex engineering problems giving due consideration to issues related to public health and safety, cultural and societal constraints, and environmental concerns.</w:t>
+      </w:r>
+    </w:p>
+    <w:p>
+      <w:pPr>
+        <w:numPr>
+          <w:ilvl w:val="0"/>
+          <w:numId w:val="1"/>
+        </w:numPr>
+        <w:ind w:left="1728" w:right="720"/>
+      </w:pPr>
+      <w:r>
+        <w:t>PO4: Use research-based knowledge, methods, tools and techniques for data collection, designing digital computing systems, analyzing and interpreting the results to provide substantiated conclusions.</w:t>
+      </w:r>
+    </w:p>
+    <w:p>
+      <w:pPr>
+        <w:numPr>
+          <w:ilvl w:val="0"/>
+          <w:numId w:val="1"/>
+        </w:numPr>
+        <w:ind w:left="1728" w:right="720"/>
+      </w:pPr>
+      <w:r>
+        <w:t>PO5: Use appropriate tools to model complex computer engineering problems through identification of the limitations and creating solutions to predict the real-world phenomena.</w:t>
+      </w:r>
+    </w:p>
+    <w:p>
+      <w:pPr>
+        <w:numPr>
+          <w:ilvl w:val="0"/>
+          <w:numId w:val="1"/>
+        </w:numPr>
+        <w:ind w:left="1728" w:right="720"/>
+      </w:pPr>
+      <w:r>
+        <w:t xml:space="preserve">PO6: Use appropriate contextual knowledge of computer engineering to review and assess societal, health, legal, cultural, safety and contemporary issues and rationalize the ensuing responsibilities towards </w:t>
+      </w:r>
+      <w:proofErr w:type="gramStart"/>
+      <w:r>
+        <w:t>the society</w:t>
+      </w:r>
+      <w:proofErr w:type="gramEnd"/>
+      <w:r>
+        <w:t>.</w:t>
+      </w:r>
+    </w:p>
+    <w:p>
+      <w:pPr>
+        <w:numPr>
+          <w:ilvl w:val="0"/>
+          <w:numId w:val="1"/>
+        </w:numPr>
+        <w:ind w:left="1728" w:right="720"/>
+      </w:pPr>
+      <w:r>
+        <w:t xml:space="preserve">PO7: Adopt computer engineering practices in congruence with societal need, understand the working practices and </w:t>
+      </w:r>
+      <w:proofErr w:type="gramStart"/>
+      <w:r>
+        <w:t>its</w:t>
+      </w:r>
+      <w:proofErr w:type="gramEnd"/>
+      <w:r>
+        <w:t xml:space="preserve"> impact on natural resources for sustainable development.</w:t>
+      </w:r>
+    </w:p>
+    <w:p>
+      <w:pPr>
+        <w:numPr>
+          <w:ilvl w:val="0"/>
+          <w:numId w:val="1"/>
+        </w:numPr>
+        <w:ind w:left="1728" w:right="720"/>
+      </w:pPr>
+      <w:r>
+        <w:t>PO8: Use ethical principles to pursue excellence in developing computer engineering systems and behave appropriately to develop a reliable and trustworthy relationship with others.</w:t>
+      </w:r>
+    </w:p>
+    <w:p>
+      <w:pPr>
+        <w:numPr>
+          <w:ilvl w:val="0"/>
+          <w:numId w:val="1"/>
+        </w:numPr>
+        <w:ind w:left="1728" w:right="720"/>
+      </w:pPr>
+      <w:r>
+        <w:t>PO9: Function effectively as a reliable and responsible individual, and as a member or leader in diverse computer engineering teams, and in multidisciplinary settings, thereby placing team goals ahead of individual interests.</w:t>
+      </w:r>
+    </w:p>
+    <w:p>
+      <w:pPr>
+        <w:numPr>
+          <w:ilvl w:val="0"/>
+          <w:numId w:val="1"/>
+        </w:numPr>
+        <w:ind w:left="1728" w:right="720"/>
+      </w:pPr>
+      <w:r>
+        <w:t xml:space="preserve">PO10: Communicate effectively by capturing the desirable computer system requirements for preparation of specification documents, write clear and concise </w:t>
+      </w:r>
+      <w:proofErr w:type="gramStart"/>
+      <w:r>
+        <w:t>report</w:t>
+      </w:r>
+      <w:proofErr w:type="gramEnd"/>
+      <w:r>
+        <w:t xml:space="preserve"> such as laboratory files, research papers, thesis, and presentation materials.</w:t>
+      </w:r>
+    </w:p>
+    <w:p>
+      <w:pPr>
+        <w:numPr>
+          <w:ilvl w:val="0"/>
+          <w:numId w:val="1"/>
+        </w:numPr>
+        <w:ind w:left="1728" w:right="720"/>
+      </w:pPr>
+      <w:r>
+        <w:t>PO11: Demonstrate knowledge of computer engineering and management principles for the completion of individual or group projects in multidisciplinary environments.</w:t>
+      </w:r>
+    </w:p>
+    <w:p>
+      <w:pPr>
+        <w:numPr>
+          <w:ilvl w:val="0"/>
+          <w:numId w:val="1"/>
+        </w:numPr>
+        <w:ind w:left="1728" w:right="720"/>
+      </w:pPr>
+      <w:r>
+        <w:t>PO12: Recognize the evolving technological changes and engage as an independent and life-long learner in both computing and non-computing fields.</w:t>
+      </w:r>
+    </w:p>
+    <w:p/>
+    <w:p/>
+    <w:p>
+      <w:pPr>
+        <w:ind w:left="1008"/>
+      </w:pPr>
+      <w:r>
+        <w:rPr>
+          <w:b/>
+          <w:sz w:val="24"/>
+        </w:rPr>
+        <w:t>Program Specific Outcomes (PSO):</w:t>
+      </w:r>
+    </w:p>
+    <w:p>
+      <w:pPr>
+        <w:numPr>
+          <w:ilvl w:val="0"/>
+          <w:numId w:val="1"/>
+        </w:numPr>
+        <w:ind w:left="1728" w:right="720"/>
+      </w:pPr>
+      <w:r>
+        <w:t xml:space="preserve">PSO1: Identify applicable tools and techniques related to data science practice such as data </w:t>
+      </w:r>
+      <w:r>
+        <w:lastRenderedPageBreak/>
+        <w:t>collection, cleaning, analysis, modelling, evaluation and result interpretation and apply them for deriving hidden and meaningful patterns for appropriate actionable insights.</w:t>
+      </w:r>
+    </w:p>
+    <w:p>
+      <w:pPr>
+        <w:numPr>
+          <w:ilvl w:val="0"/>
+          <w:numId w:val="1"/>
+        </w:numPr>
+        <w:ind w:left="1728" w:right="720"/>
+      </w:pPr>
+      <w:r>
+        <w:t>PSO2: Develop intelligent systems for various real-life domains like healthcare, transportation, finance etc. using Artificial Intelligence methodologies.</w:t>
+      </w:r>
+    </w:p>
+    <w:p>
+      <w:pPr>
+        <w:numPr>
+          <w:ilvl w:val="0"/>
+          <w:numId w:val="1"/>
+        </w:numPr>
+        <w:ind w:left="1728" w:right="720"/>
+      </w:pPr>
+      <w:r>
+        <w:t>PSO3: Understand the foundational concepts and techniques to protect computing systems against constantly evolving cybersecurity threats and analyze security breaches and violations of cyber systems and networks to provide appropriate solutions.</w:t>
+      </w:r>
+    </w:p>
+    <w:p>
+      <w:pPr>
+        <w:numPr>
+          <w:ilvl w:val="0"/>
+          <w:numId w:val="1"/>
+        </w:numPr>
+        <w:ind w:left="1728" w:right="720"/>
+      </w:pPr>
+      <w:r>
+        <w:t>PSO4: Design effective security systems to mitigate risks, threats and vulnerabilities for protecting the organizations against cyber threats.</w:t>
+      </w:r>
+    </w:p>
+    <w:p>
+      <w:pPr>
+        <w:pStyle w:val="Heading1"/>
+        <w:tabs>
+          <w:tab w:val="left" w:pos="1198"/>
+        </w:tabs>
+        <w:ind w:left="0"/>
+      </w:pPr>
+    </w:p>
+    <w:p>
+      <w:pPr>
+        <w:pStyle w:val="Heading1"/>
+        <w:tabs>
+          <w:tab w:val="left" w:pos="1198"/>
+        </w:tabs>
+        <w:ind w:left="0"/>
+      </w:pPr>
+    </w:p>
+    <w:p>
+      <w:pPr>
+        <w:pStyle w:val="Heading1"/>
+        <w:tabs>
+          <w:tab w:val="left" w:pos="1198"/>
+        </w:tabs>
+        <w:ind w:left="0"/>
+      </w:pPr>
+    </w:p>
+    <w:p>
+      <w:pPr>
+        <w:pStyle w:val="Heading1"/>
+        <w:tabs>
+          <w:tab w:val="left" w:pos="1198"/>
+        </w:tabs>
+        <w:ind w:left="0"/>
+      </w:pPr>
+    </w:p>
+    <w:p>
+      <w:pPr>
+        <w:pStyle w:val="Heading1"/>
+        <w:tabs>
+          <w:tab w:val="left" w:pos="1198"/>
+        </w:tabs>
+        <w:ind w:left="0"/>
+      </w:pPr>
+    </w:p>
+    <w:p>
+      <w:pPr>
+        <w:pStyle w:val="Heading1"/>
+        <w:tabs>
+          <w:tab w:val="left" w:pos="1198"/>
+        </w:tabs>
+        <w:ind w:left="0"/>
+      </w:pPr>
+    </w:p>
+    <w:p>
+      <w:pPr>
+        <w:pStyle w:val="Heading1"/>
+        <w:tabs>
+          <w:tab w:val="left" w:pos="1198"/>
+        </w:tabs>
+        <w:ind w:left="0"/>
+      </w:pPr>
+    </w:p>
+    <w:p>
+      <w:pPr>
+        <w:pStyle w:val="Heading1"/>
+        <w:tabs>
+          <w:tab w:val="left" w:pos="1198"/>
+        </w:tabs>
+        <w:ind w:left="0"/>
+      </w:pPr>
+    </w:p>
+    <w:p>
+      <w:pPr>
+        <w:pStyle w:val="Heading1"/>
+        <w:tabs>
+          <w:tab w:val="left" w:pos="1198"/>
+        </w:tabs>
+        <w:ind w:left="0"/>
+      </w:pPr>
+    </w:p>
+    <w:p>
+      <w:pPr>
+        <w:pStyle w:val="Heading1"/>
+        <w:tabs>
+          <w:tab w:val="left" w:pos="1198"/>
+        </w:tabs>
+        <w:ind w:left="0"/>
+      </w:pPr>
+    </w:p>
+    <w:p>
+      <w:pPr>
+        <w:pStyle w:val="Heading1"/>
+        <w:tabs>
+          <w:tab w:val="left" w:pos="1198"/>
+        </w:tabs>
+        <w:ind w:left="0"/>
+      </w:pPr>
+    </w:p>
+    <w:p>
+      <w:pPr>
+        <w:pStyle w:val="Heading1"/>
+        <w:tabs>
+          <w:tab w:val="left" w:pos="1198"/>
+        </w:tabs>
+        <w:ind w:left="0"/>
+      </w:pPr>
+    </w:p>
+    <w:p>
+      <w:pPr>
+        <w:pStyle w:val="Heading1"/>
+        <w:tabs>
+          <w:tab w:val="left" w:pos="1198"/>
+        </w:tabs>
+        <w:ind w:left="0"/>
+      </w:pPr>
+    </w:p>
+    <w:p>
+      <w:pPr>
+        <w:pStyle w:val="Heading1"/>
+        <w:tabs>
+          <w:tab w:val="left" w:pos="1198"/>
+        </w:tabs>
+        <w:ind w:left="0"/>
+      </w:pPr>
+    </w:p>
+    <w:p>
+      <w:pPr>
+        <w:pStyle w:val="Heading1"/>
+        <w:tabs>
+          <w:tab w:val="left" w:pos="1198"/>
+        </w:tabs>
+        <w:ind w:left="0"/>
+      </w:pPr>
+    </w:p>
+    <w:p>
+      <w:pPr>
+        <w:pStyle w:val="Heading1"/>
+        <w:tabs>
+          <w:tab w:val="left" w:pos="1198"/>
+        </w:tabs>
+        <w:ind w:left="0"/>
+      </w:pPr>
+    </w:p>
+    <w:p>
+      <w:pPr>
+        <w:pStyle w:val="Heading1"/>
+        <w:tabs>
+          <w:tab w:val="left" w:pos="1198"/>
+        </w:tabs>
+        <w:ind w:left="0"/>
+      </w:pPr>
+    </w:p>
+    <w:p>
+      <w:pPr>
+        <w:pStyle w:val="Heading1"/>
+        <w:tabs>
+          <w:tab w:val="left" w:pos="1198"/>
+        </w:tabs>
+        <w:ind w:left="0"/>
+      </w:pPr>
+    </w:p>
+    <w:p>
+      <w:pPr>
+        <w:pStyle w:val="Heading1"/>
+        <w:tabs>
+          <w:tab w:val="left" w:pos="1198"/>
+        </w:tabs>
+        <w:ind w:left="0"/>
+      </w:pPr>
+    </w:p>
+    <w:p>
+      <w:pPr>
+        <w:pStyle w:val="Heading1"/>
+        <w:tabs>
+          <w:tab w:val="left" w:pos="1198"/>
+        </w:tabs>
+        <w:ind w:left="0"/>
+      </w:pPr>
+    </w:p>
+    <w:p>
+      <w:pPr>
+        <w:pStyle w:val="Heading1"/>
+        <w:tabs>
+          <w:tab w:val="left" w:pos="1198"/>
+        </w:tabs>
+        <w:ind w:left="0"/>
+      </w:pPr>
+    </w:p>
+    <w:p>
+      <w:pPr>
+        <w:pStyle w:val="Heading1"/>
+        <w:tabs>
+          <w:tab w:val="left" w:pos="1198"/>
+        </w:tabs>
+        <w:ind w:left="0"/>
+      </w:pPr>
+    </w:p>
+    <w:p>
+      <w:pPr>
+        <w:pStyle w:val="Heading1"/>
+        <w:tabs>
+          <w:tab w:val="left" w:pos="1198"/>
+        </w:tabs>
+        <w:ind w:left="0"/>
+      </w:pPr>
     </w:p>
     <w:p>
       <w:pPr>
@@ -10166,6 +10829,7 @@
   <w:style w:type="paragraph" w:styleId="Heading1">
     <w:name w:val="heading 1"/>
     <w:basedOn w:val="Normal"/>
+    <w:link w:val="Heading1Char"/>
     <w:uiPriority w:val="9"/>
     <w:qFormat/>
     <w:pPr>
@@ -10248,6 +10912,20 @@
     <w:basedOn w:val="Normal"/>
     <w:uiPriority w:val="1"/>
     <w:qFormat/>
+  </w:style>
+  <w:style w:type="character" w:customStyle="1" w:styleId="Heading1Char">
+    <w:name w:val="Heading 1 Char"/>
+    <w:basedOn w:val="DefaultParagraphFont"/>
+    <w:link w:val="Heading1"/>
+    <w:uiPriority w:val="9"/>
+    <w:rsid w:val="002520C6"/>
+    <w:rPr>
+      <w:rFonts w:ascii="Carlito" w:eastAsia="Carlito" w:hAnsi="Carlito" w:cs="Carlito"/>
+      <w:b/>
+      <w:bCs/>
+      <w:sz w:val="32"/>
+      <w:szCs w:val="32"/>
+    </w:rPr>
   </w:style>
 </w:styles>
 </file>

</xml_diff>